<commit_message>
Cleaned up some tables
Corrected numerous errors in the tables.
</commit_message>
<xml_diff>
--- a/Module Specifications/2017 Release 5.0/ngm-reference.docx
+++ b/Module Specifications/2017 Release 5.0/ngm-reference.docx
@@ -56,9 +56,16 @@
       </w:r>
     </w:p>
     <w:p>
+      <w:r>
+        <w:t>Normal text style</w:t>
+      </w:r>
+    </w:p>
+    <w:p>
       <w:pPr>
         <w:pStyle w:val="Heading1"/>
       </w:pPr>
+      <w:bookmarkStart w:id="0" w:name="_GoBack"/>
+      <w:bookmarkEnd w:id="0"/>
       <w:r>
         <w:lastRenderedPageBreak/>
         <w:t>Second Heading 1</w:t>
@@ -76,8 +83,6 @@
       <w:pPr>
         <w:pStyle w:val="Heading2"/>
       </w:pPr>
-      <w:bookmarkStart w:id="0" w:name="_GoBack"/>
-      <w:bookmarkEnd w:id="0"/>
     </w:p>
     <w:p>
       <w:pPr>
@@ -162,21 +167,11 @@
     <w:r>
       <w:t xml:space="preserve">Release </w:t>
     </w:r>
-    <w:r>
-      <w:fldChar w:fldCharType="begin"/>
-    </w:r>
-    <w:r>
-      <w:instrText xml:space="preserve"> DOCPROPERTY  Release  \* MERGEFORMAT </w:instrText>
-    </w:r>
-    <w:r>
-      <w:fldChar w:fldCharType="separate"/>
-    </w:r>
-    <w:r>
-      <w:t>5.0</w:t>
-    </w:r>
-    <w:r>
-      <w:fldChar w:fldCharType="end"/>
-    </w:r>
+    <w:fldSimple w:instr=" DOCPROPERTY  Release  \* MERGEFORMAT ">
+      <w:r>
+        <w:t>5.0</w:t>
+      </w:r>
+    </w:fldSimple>
     <w:r>
       <w:ptab w:relativeTo="margin" w:alignment="center" w:leader="none"/>
     </w:r>
@@ -230,14 +225,27 @@
     <w:r>
       <w:t xml:space="preserve"> of </w:t>
     </w:r>
-    <w:fldSimple w:instr=" NUMPAGES   \* MERGEFORMAT ">
-      <w:r>
-        <w:rPr>
-          <w:noProof/>
-        </w:rPr>
-        <w:t>1</w:t>
-      </w:r>
-    </w:fldSimple>
+    <w:r>
+      <w:fldChar w:fldCharType="begin"/>
+    </w:r>
+    <w:r>
+      <w:instrText xml:space="preserve"> NUMPAGES   \* MERGEFORMAT </w:instrText>
+    </w:r>
+    <w:r>
+      <w:fldChar w:fldCharType="separate"/>
+    </w:r>
+    <w:r>
+      <w:rPr>
+        <w:noProof/>
+      </w:rPr>
+      <w:t>1</w:t>
+    </w:r>
+    <w:r>
+      <w:rPr>
+        <w:noProof/>
+      </w:rPr>
+      <w:fldChar w:fldCharType="end"/>
+    </w:r>
   </w:p>
 </w:ftr>
 </file>
@@ -2142,21 +2150,21 @@
     <w:charset w:val="00"/>
     <w:family w:val="roman"/>
     <w:pitch w:val="variable"/>
-    <w:sig w:usb0="E0002EFF" w:usb1="C000785B" w:usb2="00000009" w:usb3="00000000" w:csb0="000001FF" w:csb1="00000000"/>
+    <w:sig w:usb0="E0002AFF" w:usb1="C0007843" w:usb2="00000009" w:usb3="00000000" w:csb0="000001FF" w:csb1="00000000"/>
   </w:font>
   <w:font w:name="Cambria">
     <w:panose1 w:val="02040503050406030204"/>
     <w:charset w:val="00"/>
     <w:family w:val="roman"/>
     <w:pitch w:val="variable"/>
-    <w:sig w:usb0="E00006FF" w:usb1="400004FF" w:usb2="00000000" w:usb3="00000000" w:csb0="0000019F" w:csb1="00000000"/>
+    <w:sig w:usb0="A00002EF" w:usb1="4000004B" w:usb2="00000000" w:usb3="00000000" w:csb0="0000019F" w:csb1="00000000"/>
   </w:font>
   <w:font w:name="Calibri">
     <w:panose1 w:val="020F0502020204030204"/>
     <w:charset w:val="00"/>
     <w:family w:val="swiss"/>
     <w:pitch w:val="variable"/>
-    <w:sig w:usb0="E0002AFF" w:usb1="C000247B" w:usb2="00000009" w:usb3="00000000" w:csb0="000001FF" w:csb1="00000000"/>
+    <w:sig w:usb0="E0002AFF" w:usb1="4000ACFF" w:usb2="00000001" w:usb3="00000000" w:csb0="000001FF" w:csb1="00000000"/>
   </w:font>
   <w:font w:name="Consolas">
     <w:panose1 w:val="020B0609020204030204"/>
@@ -2197,6 +2205,7 @@
     <w:rsid w:val="0043796F"/>
     <w:rsid w:val="00623A4E"/>
     <w:rsid w:val="006278C2"/>
+    <w:rsid w:val="006863DA"/>
     <w:rsid w:val="008D2D59"/>
     <w:rsid w:val="00B07C1C"/>
     <w:rsid w:val="00C77FFA"/>

</xml_diff>